<commit_message>
restart wegen fehler am schluss
</commit_message>
<xml_diff>
--- a/diverses/Dokumentation/Dokumentation_noabur_GymPlaner.docx
+++ b/diverses/Dokumentation/Dokumentation_noabur_GymPlaner.docx
@@ -697,7 +697,7 @@
                                 <w:sz w:val="144"/>
                                 <w:szCs w:val="144"/>
                               </w:rPr>
-                              <w:t>Deckblatt</w:t>
+                              <w:t>GymPlaner</w:t>
                             </w:r>
                           </w:p>
                         </w:txbxContent>
@@ -737,7 +737,7 @@
                           <w:sz w:val="144"/>
                           <w:szCs w:val="144"/>
                         </w:rPr>
-                        <w:t>Deckblatt</w:t>
+                        <w:t>GymPlaner</w:t>
                       </w:r>
                     </w:p>
                   </w:txbxContent>
@@ -2568,7 +2568,7 @@
                 <w:lang w:eastAsia="de-CH"/>
               </w:rPr>
               <w:drawing>
-                <wp:inline distT="0" distB="0" distL="0" distR="0" wp14:anchorId="59622870" wp14:editId="14E538BB">
+                <wp:inline distT="0" distB="0" distL="0" distR="0" wp14:anchorId="59622870" wp14:editId="4CDC44DB">
                   <wp:extent cx="898525" cy="898525"/>
                   <wp:effectExtent l="0" t="0" r="0" b="0"/>
                   <wp:docPr id="1965120290" name="Grafik 1965120290" descr="facebook logo image"/>
@@ -2709,7 +2709,7 @@
                 <w:lang w:eastAsia="de-CH"/>
               </w:rPr>
               <w:drawing>
-                <wp:inline distT="0" distB="0" distL="0" distR="0" wp14:anchorId="17AE5D4F" wp14:editId="4F5898A8">
+                <wp:inline distT="0" distB="0" distL="0" distR="0" wp14:anchorId="17AE5D4F" wp14:editId="7D5BFBEA">
                   <wp:extent cx="898525" cy="898525"/>
                   <wp:effectExtent l="0" t="0" r="0" b="0"/>
                   <wp:docPr id="590482674" name="Grafik 590482674" descr="File:HP New Logo 2D.svg"/>
@@ -3173,7 +3173,7 @@
                 <w:lang w:eastAsia="de-CH"/>
               </w:rPr>
               <w:drawing>
-                <wp:inline distT="0" distB="0" distL="0" distR="0" wp14:anchorId="09D5387C" wp14:editId="7B2B834A">
+                <wp:inline distT="0" distB="0" distL="0" distR="0" wp14:anchorId="09D5387C" wp14:editId="52BED0C5">
                   <wp:extent cx="898525" cy="898525"/>
                   <wp:effectExtent l="0" t="0" r="0" b="0"/>
                   <wp:docPr id="1437458090" name="Grafik 1437458090" descr="facebook logo image"/>
@@ -3377,7 +3377,7 @@
                 <w:lang w:eastAsia="de-CH"/>
               </w:rPr>
               <w:drawing>
-                <wp:inline distT="0" distB="0" distL="0" distR="0" wp14:anchorId="3E27D7E6" wp14:editId="3095BAC9">
+                <wp:inline distT="0" distB="0" distL="0" distR="0" wp14:anchorId="3E27D7E6" wp14:editId="09E2896D">
                   <wp:extent cx="898525" cy="898525"/>
                   <wp:effectExtent l="0" t="0" r="0" b="0"/>
                   <wp:docPr id="1313699113" name="Grafik 1313699113" descr="File:HP New Logo 2D.svg"/>
@@ -3566,6 +3566,7 @@
       </w:pPr>
       <w:bookmarkStart w:id="11" w:name="_Toc147239661"/>
       <w:r>
+        <w:lastRenderedPageBreak/>
         <w:t>…und bevor Sie das Dokument abgeben:</w:t>
       </w:r>
       <w:bookmarkEnd w:id="11"/>
@@ -3657,8 +3658,12 @@
       <w:pPr>
         <w:pStyle w:val="berschrift1"/>
         <w:sectPr>
-          <w:headerReference w:type="default" r:id="rId21"/>
-          <w:footerReference w:type="default" r:id="rId22"/>
+          <w:headerReference w:type="even" r:id="rId21"/>
+          <w:headerReference w:type="default" r:id="rId22"/>
+          <w:footerReference w:type="even" r:id="rId23"/>
+          <w:footerReference w:type="default" r:id="rId24"/>
+          <w:headerReference w:type="first" r:id="rId25"/>
+          <w:footerReference w:type="first" r:id="rId26"/>
           <w:type w:val="continuous"/>
           <w:pgSz w:w="11906" w:h="16838"/>
           <w:pgMar w:top="2127" w:right="1417" w:bottom="1134" w:left="1417" w:header="850" w:footer="680" w:gutter="0"/>
@@ -3974,7 +3979,7 @@
           <w:color w:val="auto"/>
         </w:rPr>
       </w:pPr>
-      <w:hyperlink r:id="rId23" w:history="1">
+      <w:hyperlink r:id="rId27" w:history="1">
         <w:r>
           <w:rPr>
             <w:rStyle w:val="Hyperlink"/>
@@ -3991,7 +3996,7 @@
           <w:u w:val="single"/>
         </w:rPr>
       </w:pPr>
-      <w:hyperlink r:id="rId24" w:history="1">
+      <w:hyperlink r:id="rId28" w:history="1">
         <w:r>
           <w:rPr>
             <w:rStyle w:val="Hyperlink"/>
@@ -4037,6 +4042,16 @@
 </file>
 
 <file path=word/footer1.xml><?xml version="1.0" encoding="utf-8"?>
+<w:ftr xmlns:wpc="http://schemas.microsoft.com/office/word/2010/wordprocessingCanvas" xmlns:cx="http://schemas.microsoft.com/office/drawing/2014/chartex" xmlns:cx1="http://schemas.microsoft.com/office/drawing/2015/9/8/chartex" xmlns:cx2="http://schemas.microsoft.com/office/drawing/2015/10/21/chartex" xmlns:cx3="http://schemas.microsoft.com/office/drawing/2016/5/9/chartex" xmlns:cx4="http://schemas.microsoft.com/office/drawing/2016/5/10/chartex" xmlns:cx5="http://schemas.microsoft.com/office/drawing/2016/5/11/chartex" xmlns:cx6="http://schemas.microsoft.com/office/drawing/2016/5/12/chartex" xmlns:cx7="http://schemas.microsoft.com/office/drawing/2016/5/13/chartex" xmlns:cx8="http://schemas.microsoft.com/office/drawing/2016/5/14/chartex" xmlns:mc="http://schemas.openxmlformats.org/markup-compatibility/2006" xmlns:aink="http://schemas.microsoft.com/office/drawing/2016/ink" xmlns:am3d="http://schemas.microsoft.com/office/drawing/2017/model3d" xmlns:o="urn:schemas-microsoft-com:office:office" xmlns:oel="http://schemas.microsoft.com/office/2019/extlst" xmlns:r="http://schemas.openxmlformats.org/officeDocument/2006/relationships" xmlns:m="http://schemas.openxmlformats.org/officeDocument/2006/math" xmlns:v="urn:schemas-microsoft-com:vml" xmlns:wp14="http://schemas.microsoft.com/office/word/2010/wordprocessingDrawing" xmlns:wp="http://schemas.openxmlformats.org/drawingml/2006/wordprocessingDrawing" xmlns:w10="urn:schemas-microsoft-com:office:word" xmlns:w="http://schemas.openxmlformats.org/wordprocessingml/2006/main" xmlns:w14="http://schemas.microsoft.com/office/word/2010/wordml" xmlns:w15="http://schemas.microsoft.com/office/word/2012/wordml" xmlns:w16cex="http://schemas.microsoft.com/office/word/2018/wordml/cex" xmlns:w16cid="http://schemas.microsoft.com/office/word/2016/wordml/cid" xmlns:w16="http://schemas.microsoft.com/office/word/2018/wordml" xmlns:w16du="http://schemas.microsoft.com/office/word/2023/wordml/word16du" xmlns:w16sdtdh="http://schemas.microsoft.com/office/word/2020/wordml/sdtdatahash" xmlns:w16se="http://schemas.microsoft.com/office/word/2015/wordml/symex" xmlns:wpg="http://schemas.microsoft.com/office/word/2010/wordprocessingGroup" xmlns:wpi="http://schemas.microsoft.com/office/word/2010/wordprocessingInk" xmlns:wne="http://schemas.microsoft.com/office/word/2006/wordml" xmlns:wps="http://schemas.microsoft.com/office/word/2010/wordprocessingShape" mc:Ignorable="w14 w15 w16se w16cid w16 w16cex w16sdtdh w16du wp14">
+  <w:p>
+    <w:pPr>
+      <w:pStyle w:val="Fuzeile"/>
+    </w:pPr>
+  </w:p>
+</w:ftr>
+</file>
+
+<file path=word/footer2.xml><?xml version="1.0" encoding="utf-8"?>
 <w:ftr xmlns:wpc="http://schemas.microsoft.com/office/word/2010/wordprocessingCanvas" xmlns:cx="http://schemas.microsoft.com/office/drawing/2014/chartex" xmlns:cx1="http://schemas.microsoft.com/office/drawing/2015/9/8/chartex" xmlns:cx2="http://schemas.microsoft.com/office/drawing/2015/10/21/chartex" xmlns:cx3="http://schemas.microsoft.com/office/drawing/2016/5/9/chartex" xmlns:cx4="http://schemas.microsoft.com/office/drawing/2016/5/10/chartex" xmlns:cx5="http://schemas.microsoft.com/office/drawing/2016/5/11/chartex" xmlns:cx6="http://schemas.microsoft.com/office/drawing/2016/5/12/chartex" xmlns:cx7="http://schemas.microsoft.com/office/drawing/2016/5/13/chartex" xmlns:cx8="http://schemas.microsoft.com/office/drawing/2016/5/14/chartex" xmlns:mc="http://schemas.openxmlformats.org/markup-compatibility/2006" xmlns:aink="http://schemas.microsoft.com/office/drawing/2016/ink" xmlns:am3d="http://schemas.microsoft.com/office/drawing/2017/model3d" xmlns:o="urn:schemas-microsoft-com:office:office" xmlns:oel="http://schemas.microsoft.com/office/2019/extlst" xmlns:r="http://schemas.openxmlformats.org/officeDocument/2006/relationships" xmlns:m="http://schemas.openxmlformats.org/officeDocument/2006/math" xmlns:v="urn:schemas-microsoft-com:vml" xmlns:wp14="http://schemas.microsoft.com/office/word/2010/wordprocessingDrawing" xmlns:wp="http://schemas.openxmlformats.org/drawingml/2006/wordprocessingDrawing" xmlns:w10="urn:schemas-microsoft-com:office:word" xmlns:w="http://schemas.openxmlformats.org/wordprocessingml/2006/main" xmlns:w14="http://schemas.microsoft.com/office/word/2010/wordml" xmlns:w15="http://schemas.microsoft.com/office/word/2012/wordml" xmlns:w16cex="http://schemas.microsoft.com/office/word/2018/wordml/cex" xmlns:w16cid="http://schemas.microsoft.com/office/word/2016/wordml/cid" xmlns:w16="http://schemas.microsoft.com/office/word/2018/wordml" xmlns:w16du="http://schemas.microsoft.com/office/word/2023/wordml/word16du" xmlns:w16sdtdh="http://schemas.microsoft.com/office/word/2020/wordml/sdtdatahash" xmlns:w16se="http://schemas.microsoft.com/office/word/2015/wordml/symex" xmlns:wpg="http://schemas.microsoft.com/office/word/2010/wordprocessingGroup" xmlns:wpi="http://schemas.microsoft.com/office/word/2010/wordprocessingInk" xmlns:wne="http://schemas.microsoft.com/office/word/2006/wordml" xmlns:wps="http://schemas.microsoft.com/office/word/2010/wordprocessingShape" mc:Ignorable="w14 w15 w16se w16cid w16 w16cex w16sdtdh w16du wp14">
   <w:sdt>
     <w:sdtPr>
@@ -4099,6 +4114,16 @@
 </w:ftr>
 </file>
 
+<file path=word/footer3.xml><?xml version="1.0" encoding="utf-8"?>
+<w:ftr xmlns:wpc="http://schemas.microsoft.com/office/word/2010/wordprocessingCanvas" xmlns:cx="http://schemas.microsoft.com/office/drawing/2014/chartex" xmlns:cx1="http://schemas.microsoft.com/office/drawing/2015/9/8/chartex" xmlns:cx2="http://schemas.microsoft.com/office/drawing/2015/10/21/chartex" xmlns:cx3="http://schemas.microsoft.com/office/drawing/2016/5/9/chartex" xmlns:cx4="http://schemas.microsoft.com/office/drawing/2016/5/10/chartex" xmlns:cx5="http://schemas.microsoft.com/office/drawing/2016/5/11/chartex" xmlns:cx6="http://schemas.microsoft.com/office/drawing/2016/5/12/chartex" xmlns:cx7="http://schemas.microsoft.com/office/drawing/2016/5/13/chartex" xmlns:cx8="http://schemas.microsoft.com/office/drawing/2016/5/14/chartex" xmlns:mc="http://schemas.openxmlformats.org/markup-compatibility/2006" xmlns:aink="http://schemas.microsoft.com/office/drawing/2016/ink" xmlns:am3d="http://schemas.microsoft.com/office/drawing/2017/model3d" xmlns:o="urn:schemas-microsoft-com:office:office" xmlns:oel="http://schemas.microsoft.com/office/2019/extlst" xmlns:r="http://schemas.openxmlformats.org/officeDocument/2006/relationships" xmlns:m="http://schemas.openxmlformats.org/officeDocument/2006/math" xmlns:v="urn:schemas-microsoft-com:vml" xmlns:wp14="http://schemas.microsoft.com/office/word/2010/wordprocessingDrawing" xmlns:wp="http://schemas.openxmlformats.org/drawingml/2006/wordprocessingDrawing" xmlns:w10="urn:schemas-microsoft-com:office:word" xmlns:w="http://schemas.openxmlformats.org/wordprocessingml/2006/main" xmlns:w14="http://schemas.microsoft.com/office/word/2010/wordml" xmlns:w15="http://schemas.microsoft.com/office/word/2012/wordml" xmlns:w16cex="http://schemas.microsoft.com/office/word/2018/wordml/cex" xmlns:w16cid="http://schemas.microsoft.com/office/word/2016/wordml/cid" xmlns:w16="http://schemas.microsoft.com/office/word/2018/wordml" xmlns:w16du="http://schemas.microsoft.com/office/word/2023/wordml/word16du" xmlns:w16sdtdh="http://schemas.microsoft.com/office/word/2020/wordml/sdtdatahash" xmlns:w16se="http://schemas.microsoft.com/office/word/2015/wordml/symex" xmlns:wpg="http://schemas.microsoft.com/office/word/2010/wordprocessingGroup" xmlns:wpi="http://schemas.microsoft.com/office/word/2010/wordprocessingInk" xmlns:wne="http://schemas.microsoft.com/office/word/2006/wordml" xmlns:wps="http://schemas.microsoft.com/office/word/2010/wordprocessingShape" mc:Ignorable="w14 w15 w16se w16cid w16 w16cex w16sdtdh w16du wp14">
+  <w:p>
+    <w:pPr>
+      <w:pStyle w:val="Fuzeile"/>
+    </w:pPr>
+  </w:p>
+</w:ftr>
+</file>
+
 <file path=word/footnotes.xml><?xml version="1.0" encoding="utf-8"?>
 <w:footnotes xmlns:wpc="http://schemas.microsoft.com/office/word/2010/wordprocessingCanvas" xmlns:cx="http://schemas.microsoft.com/office/drawing/2014/chartex" xmlns:cx1="http://schemas.microsoft.com/office/drawing/2015/9/8/chartex" xmlns:cx2="http://schemas.microsoft.com/office/drawing/2015/10/21/chartex" xmlns:cx3="http://schemas.microsoft.com/office/drawing/2016/5/9/chartex" xmlns:cx4="http://schemas.microsoft.com/office/drawing/2016/5/10/chartex" xmlns:cx5="http://schemas.microsoft.com/office/drawing/2016/5/11/chartex" xmlns:cx6="http://schemas.microsoft.com/office/drawing/2016/5/12/chartex" xmlns:cx7="http://schemas.microsoft.com/office/drawing/2016/5/13/chartex" xmlns:cx8="http://schemas.microsoft.com/office/drawing/2016/5/14/chartex" xmlns:mc="http://schemas.openxmlformats.org/markup-compatibility/2006" xmlns:aink="http://schemas.microsoft.com/office/drawing/2016/ink" xmlns:am3d="http://schemas.microsoft.com/office/drawing/2017/model3d" xmlns:o="urn:schemas-microsoft-com:office:office" xmlns:oel="http://schemas.microsoft.com/office/2019/extlst" xmlns:r="http://schemas.openxmlformats.org/officeDocument/2006/relationships" xmlns:m="http://schemas.openxmlformats.org/officeDocument/2006/math" xmlns:v="urn:schemas-microsoft-com:vml" xmlns:wp14="http://schemas.microsoft.com/office/word/2010/wordprocessingDrawing" xmlns:wp="http://schemas.openxmlformats.org/drawingml/2006/wordprocessingDrawing" xmlns:w10="urn:schemas-microsoft-com:office:word" xmlns:w="http://schemas.openxmlformats.org/wordprocessingml/2006/main" xmlns:w14="http://schemas.microsoft.com/office/word/2010/wordml" xmlns:w15="http://schemas.microsoft.com/office/word/2012/wordml" xmlns:w16cex="http://schemas.microsoft.com/office/word/2018/wordml/cex" xmlns:w16cid="http://schemas.microsoft.com/office/word/2016/wordml/cid" xmlns:w16="http://schemas.microsoft.com/office/word/2018/wordml" xmlns:w16du="http://schemas.microsoft.com/office/word/2023/wordml/word16du" xmlns:w16sdtdh="http://schemas.microsoft.com/office/word/2020/wordml/sdtdatahash" xmlns:w16se="http://schemas.microsoft.com/office/word/2015/wordml/symex" xmlns:wpg="http://schemas.microsoft.com/office/word/2010/wordprocessingGroup" xmlns:wpi="http://schemas.microsoft.com/office/word/2010/wordprocessingInk" xmlns:wne="http://schemas.microsoft.com/office/word/2006/wordml" xmlns:wps="http://schemas.microsoft.com/office/word/2010/wordprocessingShape" mc:Ignorable="w14 w15 w16se w16cid w16 w16cex w16sdtdh w16du wp14">
   <w:footnote w:type="separator" w:id="-1">
@@ -4145,6 +4170,16 @@
   <w:p>
     <w:pPr>
       <w:pStyle w:val="Kopfzeile"/>
+    </w:pPr>
+  </w:p>
+</w:hdr>
+</file>
+
+<file path=word/header2.xml><?xml version="1.0" encoding="utf-8"?>
+<w:hdr xmlns:wpc="http://schemas.microsoft.com/office/word/2010/wordprocessingCanvas" xmlns:cx="http://schemas.microsoft.com/office/drawing/2014/chartex" xmlns:cx1="http://schemas.microsoft.com/office/drawing/2015/9/8/chartex" xmlns:cx2="http://schemas.microsoft.com/office/drawing/2015/10/21/chartex" xmlns:cx3="http://schemas.microsoft.com/office/drawing/2016/5/9/chartex" xmlns:cx4="http://schemas.microsoft.com/office/drawing/2016/5/10/chartex" xmlns:cx5="http://schemas.microsoft.com/office/drawing/2016/5/11/chartex" xmlns:cx6="http://schemas.microsoft.com/office/drawing/2016/5/12/chartex" xmlns:cx7="http://schemas.microsoft.com/office/drawing/2016/5/13/chartex" xmlns:cx8="http://schemas.microsoft.com/office/drawing/2016/5/14/chartex" xmlns:mc="http://schemas.openxmlformats.org/markup-compatibility/2006" xmlns:aink="http://schemas.microsoft.com/office/drawing/2016/ink" xmlns:am3d="http://schemas.microsoft.com/office/drawing/2017/model3d" xmlns:o="urn:schemas-microsoft-com:office:office" xmlns:oel="http://schemas.microsoft.com/office/2019/extlst" xmlns:r="http://schemas.openxmlformats.org/officeDocument/2006/relationships" xmlns:m="http://schemas.openxmlformats.org/officeDocument/2006/math" xmlns:v="urn:schemas-microsoft-com:vml" xmlns:wp14="http://schemas.microsoft.com/office/word/2010/wordprocessingDrawing" xmlns:wp="http://schemas.openxmlformats.org/drawingml/2006/wordprocessingDrawing" xmlns:w10="urn:schemas-microsoft-com:office:word" xmlns:w="http://schemas.openxmlformats.org/wordprocessingml/2006/main" xmlns:w14="http://schemas.microsoft.com/office/word/2010/wordml" xmlns:w15="http://schemas.microsoft.com/office/word/2012/wordml" xmlns:w16cex="http://schemas.microsoft.com/office/word/2018/wordml/cex" xmlns:w16cid="http://schemas.microsoft.com/office/word/2016/wordml/cid" xmlns:w16="http://schemas.microsoft.com/office/word/2018/wordml" xmlns:w16du="http://schemas.microsoft.com/office/word/2023/wordml/word16du" xmlns:w16sdtdh="http://schemas.microsoft.com/office/word/2020/wordml/sdtdatahash" xmlns:w16se="http://schemas.microsoft.com/office/word/2015/wordml/symex" xmlns:wpg="http://schemas.microsoft.com/office/word/2010/wordprocessingGroup" xmlns:wpi="http://schemas.microsoft.com/office/word/2010/wordprocessingInk" xmlns:wne="http://schemas.microsoft.com/office/word/2006/wordml" xmlns:wps="http://schemas.microsoft.com/office/word/2010/wordprocessingShape" mc:Ignorable="w14 w15 w16se w16cid w16 w16cex w16sdtdh w16du wp14">
+  <w:p>
+    <w:pPr>
+      <w:pStyle w:val="Kopfzeile"/>
       <w:ind w:firstLine="708"/>
       <w:jc w:val="right"/>
     </w:pPr>
@@ -4153,7 +4188,7 @@
         <w:noProof/>
       </w:rPr>
       <w:drawing>
-        <wp:anchor distT="0" distB="0" distL="114300" distR="114300" simplePos="0" relativeHeight="251659264" behindDoc="0" locked="0" layoutInCell="1" allowOverlap="1" wp14:anchorId="593175C8" wp14:editId="598057D7">
+        <wp:anchor distT="0" distB="0" distL="114300" distR="114300" simplePos="0" relativeHeight="251659264" behindDoc="0" locked="0" layoutInCell="1" allowOverlap="1" wp14:anchorId="593175C8" wp14:editId="1DC577D0">
           <wp:simplePos x="0" y="0"/>
           <wp:positionH relativeFrom="column">
             <wp:posOffset>-1195266</wp:posOffset>
@@ -4162,9 +4197,9 @@
             <wp:posOffset>-561389</wp:posOffset>
           </wp:positionV>
           <wp:extent cx="2341636" cy="1317359"/>
-          <wp:effectExtent l="0" t="0" r="0" b="283210"/>
+          <wp:effectExtent l="0" t="0" r="0" b="295275"/>
           <wp:wrapNone/>
-          <wp:docPr id="1496099446" name="Grafik 1496099446" descr="2 Fast 2 Furious – Nissan Skyline GT-R (R34) 76917 - LEGO® Speed Champions  – Sets - LEGO.com für Kinder"/>
+          <wp:docPr id="1693008598" name="Grafik 1693008598" descr="2 Fast 2 Furious – Nissan Skyline GT-R (R34) 76917 - LEGO® Speed Champions  – Sets - LEGO.com für Kinder"/>
           <wp:cNvGraphicFramePr>
             <a:graphicFrameLocks xmlns:a="http://schemas.openxmlformats.org/drawingml/2006/main" noChangeAspect="1"/>
           </wp:cNvGraphicFramePr>
@@ -4233,14 +4268,27 @@
       <w:ptab w:relativeTo="margin" w:alignment="right" w:leader="none"/>
     </w:r>
     <w:r>
-      <w:t>Dokumentationstechnik</w:t>
+      <w:t>Dokumentation</w:t>
     </w:r>
     <w:r>
       <w:tab/>
     </w:r>
     <w:r>
-      <w:t>Regeln zum Schreiben und Gestalten von Schriftstücken</w:t>
+      <w:t xml:space="preserve">Regeln zum </w:t>
     </w:r>
+    <w:r>
+      <w:t>Schrei</w:t>
+    </w:r>
+  </w:p>
+</w:hdr>
+</file>
+
+<file path=word/header3.xml><?xml version="1.0" encoding="utf-8"?>
+<w:hdr xmlns:wpc="http://schemas.microsoft.com/office/word/2010/wordprocessingCanvas" xmlns:cx="http://schemas.microsoft.com/office/drawing/2014/chartex" xmlns:cx1="http://schemas.microsoft.com/office/drawing/2015/9/8/chartex" xmlns:cx2="http://schemas.microsoft.com/office/drawing/2015/10/21/chartex" xmlns:cx3="http://schemas.microsoft.com/office/drawing/2016/5/9/chartex" xmlns:cx4="http://schemas.microsoft.com/office/drawing/2016/5/10/chartex" xmlns:cx5="http://schemas.microsoft.com/office/drawing/2016/5/11/chartex" xmlns:cx6="http://schemas.microsoft.com/office/drawing/2016/5/12/chartex" xmlns:cx7="http://schemas.microsoft.com/office/drawing/2016/5/13/chartex" xmlns:cx8="http://schemas.microsoft.com/office/drawing/2016/5/14/chartex" xmlns:mc="http://schemas.openxmlformats.org/markup-compatibility/2006" xmlns:aink="http://schemas.microsoft.com/office/drawing/2016/ink" xmlns:am3d="http://schemas.microsoft.com/office/drawing/2017/model3d" xmlns:o="urn:schemas-microsoft-com:office:office" xmlns:oel="http://schemas.microsoft.com/office/2019/extlst" xmlns:r="http://schemas.openxmlformats.org/officeDocument/2006/relationships" xmlns:m="http://schemas.openxmlformats.org/officeDocument/2006/math" xmlns:v="urn:schemas-microsoft-com:vml" xmlns:wp14="http://schemas.microsoft.com/office/word/2010/wordprocessingDrawing" xmlns:wp="http://schemas.openxmlformats.org/drawingml/2006/wordprocessingDrawing" xmlns:w10="urn:schemas-microsoft-com:office:word" xmlns:w="http://schemas.openxmlformats.org/wordprocessingml/2006/main" xmlns:w14="http://schemas.microsoft.com/office/word/2010/wordml" xmlns:w15="http://schemas.microsoft.com/office/word/2012/wordml" xmlns:w16cex="http://schemas.microsoft.com/office/word/2018/wordml/cex" xmlns:w16cid="http://schemas.microsoft.com/office/word/2016/wordml/cid" xmlns:w16="http://schemas.microsoft.com/office/word/2018/wordml" xmlns:w16du="http://schemas.microsoft.com/office/word/2023/wordml/word16du" xmlns:w16sdtdh="http://schemas.microsoft.com/office/word/2020/wordml/sdtdatahash" xmlns:w16se="http://schemas.microsoft.com/office/word/2015/wordml/symex" xmlns:wpg="http://schemas.microsoft.com/office/word/2010/wordprocessingGroup" xmlns:wpi="http://schemas.microsoft.com/office/word/2010/wordprocessingInk" xmlns:wne="http://schemas.microsoft.com/office/word/2006/wordml" xmlns:wps="http://schemas.microsoft.com/office/word/2010/wordprocessingShape" mc:Ignorable="w14 w15 w16se w16cid w16 w16cex w16sdtdh w16du wp14">
+  <w:p>
+    <w:pPr>
+      <w:pStyle w:val="Kopfzeile"/>
+    </w:pPr>
   </w:p>
 </w:hdr>
 </file>

</xml_diff>